<commit_message>
fixed grammar, updated file name
</commit_message>
<xml_diff>
--- a/weeks/Week1ProjectProposalStudentName.docx
+++ b/weeks/Week1ProjectProposalStudentName.docx
@@ -9,7 +9,7 @@
       <w:r>
         <w:rPr>
           <w:noProof/>
-          <w:lang w:val="en-US"/>
+          <w:lang w:eastAsia="en-CA"/>
         </w:rPr>
         <w:drawing>
           <wp:anchor distT="0" distB="0" distL="114300" distR="114300" simplePos="0" relativeHeight="251657728" behindDoc="0" locked="0" layoutInCell="1" allowOverlap="1">
@@ -295,7 +295,15 @@
     </w:p>
     <w:p>
       <w:r>
-        <w:t xml:space="preserve">The problem solved by project is __________________________________________________________ </w:t>
+        <w:t xml:space="preserve">The problem solved by </w:t>
+      </w:r>
+      <w:r>
+        <w:t xml:space="preserve">this </w:t>
+      </w:r>
+      <w:bookmarkStart w:id="0" w:name="_GoBack"/>
+      <w:bookmarkEnd w:id="0"/>
+      <w:r>
+        <w:t xml:space="preserve">project is __________________________________________________________ </w:t>
       </w:r>
       <w:r>
         <w:t>___________________________________________________________________________________________________________50 word problem statement_______________________________________ _____________________________________________________________________________________</w:t>
@@ -400,6 +408,7 @@
         <w:spacing w:after="0" w:line="240" w:lineRule="auto"/>
       </w:pPr>
       <w:r>
+        <w:lastRenderedPageBreak/>
         <w:t>Construction of circuits from CENG 215 Digital And Interfacing Systems,</w:t>
       </w:r>
     </w:p>
@@ -412,7 +421,6 @@
         <w:spacing w:after="0" w:line="240" w:lineRule="auto"/>
       </w:pPr>
       <w:r>
-        <w:lastRenderedPageBreak/>
         <w:t>Rapid application development and Gantt charts from CENG 216 Intro to Software Engineering,</w:t>
       </w:r>
     </w:p>
@@ -2651,8 +2659,6 @@
               </w:rPr>
               <w:t>th</w:t>
             </w:r>
-            <w:bookmarkStart w:id="0" w:name="_GoBack"/>
-            <w:bookmarkEnd w:id="0"/>
             <w:r>
               <w:t>, 201</w:t>
             </w:r>
@@ -4363,7 +4369,7 @@
         <w:bCs/>
         <w:noProof/>
       </w:rPr>
-      <w:t>4</w:t>
+      <w:t>5</w:t>
     </w:r>
     <w:r>
       <w:rPr>

</xml_diff>